<commit_message>
Se termina el explorador de instrumentos politicos
</commit_message>
<xml_diff>
--- a/documentacion/Requerimientos_funcionales.docx
+++ b/documentacion/Requerimientos_funcionales.docx
@@ -6,7 +6,14 @@
     <w:sdt>
       <w:sdtPr>
         <w:rPr>
-          <w:lang w:val="es-ES"/>
+          <w:rFonts w:eastAsiaTheme="minorHAnsi" w:cstheme="minorBidi"/>
+          <w:b w:val="0"/>
+          <w:color w:val="auto"/>
+          <w:kern w:val="2"/>
+          <w:sz w:val="24"/>
+          <w:szCs w:val="22"/>
+          <w:lang w:val="es-ES" w:eastAsia="en-US"/>
+          <w14:ligatures w14:val="standardContextual"/>
         </w:rPr>
         <w:id w:val="156899420"/>
         <w:docPartObj>
@@ -16,14 +23,7 @@
       </w:sdtPr>
       <w:sdtEndPr>
         <w:rPr>
-          <w:rFonts w:eastAsiaTheme="minorHAnsi" w:cstheme="minorBidi"/>
           <w:bCs/>
-          <w:color w:val="auto"/>
-          <w:kern w:val="2"/>
-          <w:sz w:val="24"/>
-          <w:szCs w:val="22"/>
-          <w:lang w:eastAsia="en-US"/>
-          <w14:ligatures w14:val="standardContextual"/>
         </w:rPr>
       </w:sdtEndPr>
       <w:sdtContent>
@@ -602,25 +602,18 @@
     <w:p/>
     <w:p>
       <w:r>
-        <w:t>Este documento es una Especificación de Requisitos Software (ERS) para el Sistema de</w:t>
+        <w:t xml:space="preserve">Este documento es una Especificación de Requisitos Software (ERS) para el </w:t>
       </w:r>
       <w:r>
-        <w:t xml:space="preserve"> </w:t>
-      </w:r>
-      <w:r>
-        <w:t xml:space="preserve">información para la gestión </w:t>
-      </w:r>
-      <w:r>
-        <w:t xml:space="preserve">y creación </w:t>
-      </w:r>
-      <w:r>
-        <w:t xml:space="preserve">de </w:t>
-      </w:r>
-      <w:r>
-        <w:t>las hojas de vida de los docentes ocasionales.</w:t>
+        <w:t>sitio web para Observatorio de Transición Energética Justa, el cual será un sitio web informativo interactivo.</w:t>
       </w:r>
     </w:p>
     <w:p/>
+    <w:p>
+      <w:r>
+        <w:t>Mismo tamaño</w:t>
+      </w:r>
+    </w:p>
     <w:p>
       <w:pPr>
         <w:pStyle w:val="Ttulo2"/>
@@ -654,16 +647,13 @@
         <w:t xml:space="preserve"> </w:t>
       </w:r>
       <w:r>
-        <w:t xml:space="preserve">funcionales para el desarrollo de un sistema de información web que permitirá </w:t>
+        <w:t xml:space="preserve">funcionales para el desarrollo de un </w:t>
       </w:r>
       <w:r>
-        <w:t>crear, gestionar y validar la hoja de vida de los docentes</w:t>
+        <w:t xml:space="preserve">sitio web informativo sobre la </w:t>
       </w:r>
       <w:r>
-        <w:t>.</w:t>
-      </w:r>
-      <w:r>
-        <w:t xml:space="preserve"> Este sistema será utilizado por docentes ocasionales, unidades académicas básicas, vicedecanaturas y dirección académica.</w:t>
+        <w:t>política para la transición energética justa</w:t>
       </w:r>
     </w:p>
     <w:p/>
@@ -695,25 +685,7 @@
     </w:p>
     <w:p>
       <w:r>
-        <w:t>Facilitar la creación, gestión</w:t>
-      </w:r>
-      <w:r>
-        <w:t>,</w:t>
-      </w:r>
-      <w:r>
-        <w:t xml:space="preserve"> validación</w:t>
-      </w:r>
-      <w:r>
-        <w:t xml:space="preserve"> y registro</w:t>
-      </w:r>
-      <w:r>
-        <w:t xml:space="preserve"> de las hojas de vida de los docentes </w:t>
-      </w:r>
-      <w:r>
-        <w:t xml:space="preserve">ocasionales </w:t>
-      </w:r>
-      <w:r>
-        <w:t>dentro de un entorno web.</w:t>
+        <w:t>Facilitar la creación, gestión, validación y registro de las hojas de vida de los docentes ocasionales dentro de un entorno web.</w:t>
       </w:r>
     </w:p>
     <w:p/>
@@ -753,19 +725,7 @@
         </w:numPr>
       </w:pPr>
       <w:r>
-        <w:t xml:space="preserve">Creación y </w:t>
-      </w:r>
-      <w:r>
-        <w:t>actualización</w:t>
-      </w:r>
-      <w:r>
-        <w:t xml:space="preserve"> de hojas de vida con secciones específicas (</w:t>
-      </w:r>
-      <w:r>
-        <w:t xml:space="preserve">datos personales, </w:t>
-      </w:r>
-      <w:r>
-        <w:t>formación académica, experiencia laboral, etc.).</w:t>
+        <w:t>Creación y actualización de hojas de vida con secciones específicas (datos personales, formación académica, experiencia laboral, etc.).</w:t>
       </w:r>
     </w:p>
     <w:p>
@@ -777,13 +737,7 @@
         </w:numPr>
       </w:pPr>
       <w:r>
-        <w:t xml:space="preserve">Flujo de aprobación y validación de hojas de vida por parte de unidades académicas </w:t>
-      </w:r>
-      <w:r>
-        <w:t>básicas</w:t>
-      </w:r>
-      <w:r>
-        <w:t>.</w:t>
+        <w:t>Flujo de aprobación y validación de hojas de vida por parte de unidades académicas básicas.</w:t>
       </w:r>
     </w:p>
     <w:p/>
@@ -796,13 +750,7 @@
         <w:rPr>
           <w:rFonts w:eastAsia="Calibri"/>
         </w:rPr>
-        <w:t>R</w:t>
-      </w:r>
-      <w:r>
-        <w:rPr>
-          <w:rFonts w:eastAsia="Calibri"/>
-        </w:rPr>
-        <w:t>eferencias</w:t>
+        <w:t>Referencias</w:t>
       </w:r>
       <w:bookmarkEnd w:id="4"/>
     </w:p>
@@ -1017,14 +965,7 @@
                 <w:sz w:val="18"/>
                 <w:szCs w:val="16"/>
               </w:rPr>
-              <w:t>RF0</w:t>
-            </w:r>
-            <w:r>
-              <w:rPr>
-                <w:sz w:val="18"/>
-                <w:szCs w:val="16"/>
-              </w:rPr>
-              <w:t>1</w:t>
+              <w:t>RF01</w:t>
             </w:r>
           </w:p>
         </w:tc>
@@ -1036,7 +977,6 @@
           </w:tcPr>
           <w:p>
             <w:pPr>
-              <w:spacing w:after="0" w:line="240" w:lineRule="auto"/>
               <w:rPr>
                 <w:b/>
                 <w:bCs/>
@@ -1148,7 +1088,6 @@
           </w:tcPr>
           <w:p>
             <w:pPr>
-              <w:spacing w:after="0" w:line="240" w:lineRule="auto"/>
               <w:rPr>
                 <w:b/>
                 <w:bCs/>
@@ -1202,21 +1141,7 @@
                 <w:sz w:val="18"/>
                 <w:szCs w:val="16"/>
               </w:rPr>
-              <w:t>El sistema permitirá al usuario (Docente / Administrador(</w:t>
-            </w:r>
-            <w:r>
-              <w:rPr>
-                <w:sz w:val="18"/>
-                <w:szCs w:val="16"/>
-              </w:rPr>
-              <w:t>?</w:t>
-            </w:r>
-            <w:r>
-              <w:rPr>
-                <w:sz w:val="18"/>
-                <w:szCs w:val="16"/>
-              </w:rPr>
-              <w:t>)) crear un registro básico</w:t>
+              <w:t>El sistema permitirá al usuario (Docente / Administrador(?)) crear un registro básico</w:t>
             </w:r>
           </w:p>
         </w:tc>
@@ -1228,7 +1153,6 @@
           </w:tcPr>
           <w:p>
             <w:pPr>
-              <w:spacing w:after="0" w:line="240" w:lineRule="auto"/>
               <w:rPr>
                 <w:b/>
                 <w:bCs/>
@@ -1407,7 +1331,6 @@
           </w:tcPr>
           <w:p>
             <w:pPr>
-              <w:spacing w:after="0" w:line="240" w:lineRule="auto"/>
               <w:rPr>
                 <w:b/>
                 <w:bCs/>
@@ -1519,7 +1442,6 @@
           </w:tcPr>
           <w:p>
             <w:pPr>
-              <w:spacing w:after="0" w:line="240" w:lineRule="auto"/>
               <w:rPr>
                 <w:b/>
                 <w:bCs/>
@@ -1585,7 +1507,6 @@
           </w:tcPr>
           <w:p>
             <w:pPr>
-              <w:spacing w:after="0" w:line="240" w:lineRule="auto"/>
               <w:rPr>
                 <w:b/>
                 <w:bCs/>
@@ -1639,35 +1560,7 @@
                 <w:sz w:val="18"/>
                 <w:szCs w:val="16"/>
               </w:rPr>
-              <w:t xml:space="preserve">RNF01, </w:t>
-            </w:r>
-            <w:r>
-              <w:rPr>
-                <w:sz w:val="18"/>
-                <w:szCs w:val="16"/>
-              </w:rPr>
-              <w:t>RNF0</w:t>
-            </w:r>
-            <w:r>
-              <w:rPr>
-                <w:sz w:val="18"/>
-                <w:szCs w:val="16"/>
-              </w:rPr>
-              <w:t xml:space="preserve">2, </w:t>
-            </w:r>
-            <w:r>
-              <w:rPr>
-                <w:sz w:val="18"/>
-                <w:szCs w:val="16"/>
-              </w:rPr>
-              <w:t>RNF0</w:t>
-            </w:r>
-            <w:r>
-              <w:rPr>
-                <w:sz w:val="18"/>
-                <w:szCs w:val="16"/>
-              </w:rPr>
-              <w:t>5</w:t>
+              <w:t>RNF01, RNF02, RNF05</w:t>
             </w:r>
           </w:p>
         </w:tc>
@@ -1794,7 +1687,6 @@
           </w:tcPr>
           <w:p>
             <w:pPr>
-              <w:spacing w:after="0" w:line="240" w:lineRule="auto"/>
               <w:rPr>
                 <w:b/>
                 <w:bCs/>
@@ -1913,7 +1805,6 @@
           </w:tcPr>
           <w:p>
             <w:pPr>
-              <w:spacing w:after="0" w:line="240" w:lineRule="auto"/>
               <w:rPr>
                 <w:b/>
                 <w:bCs/>
@@ -1988,7 +1879,6 @@
           </w:tcPr>
           <w:p>
             <w:pPr>
-              <w:spacing w:after="0" w:line="240" w:lineRule="auto"/>
               <w:rPr>
                 <w:b/>
                 <w:bCs/>
@@ -2189,7 +2079,6 @@
           </w:tcPr>
           <w:p>
             <w:pPr>
-              <w:spacing w:after="0" w:line="240" w:lineRule="auto"/>
               <w:rPr>
                 <w:b/>
                 <w:bCs/>
@@ -2322,7 +2211,6 @@
           </w:tcPr>
           <w:p>
             <w:pPr>
-              <w:spacing w:after="0" w:line="240" w:lineRule="auto"/>
               <w:rPr>
                 <w:b/>
                 <w:bCs/>
@@ -2413,7 +2301,6 @@
           </w:tcPr>
           <w:p>
             <w:pPr>
-              <w:spacing w:after="0" w:line="240" w:lineRule="auto"/>
               <w:rPr>
                 <w:b/>
                 <w:bCs/>
@@ -2613,7 +2500,6 @@
           </w:tcPr>
           <w:p>
             <w:pPr>
-              <w:spacing w:after="0" w:line="240" w:lineRule="auto"/>
               <w:rPr>
                 <w:b/>
                 <w:bCs/>
@@ -2714,21 +2600,7 @@
                 <w:sz w:val="18"/>
                 <w:szCs w:val="16"/>
               </w:rPr>
-              <w:t xml:space="preserve">Permite </w:t>
-            </w:r>
-            <w:r>
-              <w:rPr>
-                <w:sz w:val="18"/>
-                <w:szCs w:val="16"/>
-              </w:rPr>
-              <w:t>agregar</w:t>
-            </w:r>
-            <w:r>
-              <w:rPr>
-                <w:sz w:val="18"/>
-                <w:szCs w:val="16"/>
-              </w:rPr>
-              <w:t xml:space="preserve"> información </w:t>
+              <w:t xml:space="preserve">Permite agregar información </w:t>
             </w:r>
             <w:r>
               <w:rPr>
@@ -2761,7 +2633,6 @@
           </w:tcPr>
           <w:p>
             <w:pPr>
-              <w:spacing w:after="0" w:line="240" w:lineRule="auto"/>
               <w:rPr>
                 <w:b/>
                 <w:bCs/>
@@ -2891,7 +2762,6 @@
           </w:tcPr>
           <w:p>
             <w:pPr>
-              <w:spacing w:after="0" w:line="240" w:lineRule="auto"/>
               <w:rPr>
                 <w:b/>
                 <w:bCs/>
@@ -3091,7 +2961,6 @@
           </w:tcPr>
           <w:p>
             <w:pPr>
-              <w:spacing w:after="0" w:line="240" w:lineRule="auto"/>
               <w:rPr>
                 <w:b/>
                 <w:bCs/>
@@ -3203,7 +3072,6 @@
           </w:tcPr>
           <w:p>
             <w:pPr>
-              <w:spacing w:after="0" w:line="240" w:lineRule="auto"/>
               <w:rPr>
                 <w:b/>
                 <w:bCs/>
@@ -3287,7 +3155,6 @@
           </w:tcPr>
           <w:p>
             <w:pPr>
-              <w:spacing w:after="0" w:line="240" w:lineRule="auto"/>
               <w:rPr>
                 <w:b/>
                 <w:bCs/>
@@ -3487,7 +3354,6 @@
           </w:tcPr>
           <w:p>
             <w:pPr>
-              <w:spacing w:after="0" w:line="240" w:lineRule="auto"/>
               <w:rPr>
                 <w:b/>
                 <w:bCs/>
@@ -3541,14 +3407,7 @@
                 <w:sz w:val="18"/>
                 <w:szCs w:val="16"/>
               </w:rPr>
-              <w:t xml:space="preserve">Calcular </w:t>
-            </w:r>
-            <w:r>
-              <w:rPr>
-                <w:sz w:val="18"/>
-                <w:szCs w:val="16"/>
-              </w:rPr>
-              <w:t>horas certificadas</w:t>
+              <w:t>Calcular horas certificadas</w:t>
             </w:r>
           </w:p>
         </w:tc>
@@ -3622,7 +3481,6 @@
           </w:tcPr>
           <w:p>
             <w:pPr>
-              <w:spacing w:after="0" w:line="240" w:lineRule="auto"/>
               <w:rPr>
                 <w:b/>
                 <w:bCs/>
@@ -3706,7 +3564,6 @@
           </w:tcPr>
           <w:p>
             <w:pPr>
-              <w:spacing w:after="0" w:line="240" w:lineRule="auto"/>
               <w:rPr>
                 <w:b/>
                 <w:bCs/>
@@ -3899,7 +3756,6 @@
           </w:tcPr>
           <w:p>
             <w:pPr>
-              <w:spacing w:after="0" w:line="240" w:lineRule="auto"/>
               <w:rPr>
                 <w:b/>
                 <w:bCs/>
@@ -4011,7 +3867,6 @@
           </w:tcPr>
           <w:p>
             <w:pPr>
-              <w:spacing w:after="0" w:line="240" w:lineRule="auto"/>
               <w:rPr>
                 <w:b/>
                 <w:bCs/>
@@ -4095,7 +3950,6 @@
           </w:tcPr>
           <w:p>
             <w:pPr>
-              <w:spacing w:after="0" w:line="240" w:lineRule="auto"/>
               <w:rPr>
                 <w:b/>
                 <w:bCs/>
@@ -4295,7 +4149,6 @@
           </w:tcPr>
           <w:p>
             <w:pPr>
-              <w:spacing w:after="0" w:line="240" w:lineRule="auto"/>
               <w:rPr>
                 <w:b/>
                 <w:bCs/>
@@ -4407,7 +4260,6 @@
           </w:tcPr>
           <w:p>
             <w:pPr>
-              <w:spacing w:after="0" w:line="240" w:lineRule="auto"/>
               <w:rPr>
                 <w:b/>
                 <w:bCs/>
@@ -4463,16 +4315,7 @@
                 <w:sz w:val="18"/>
                 <w:szCs w:val="16"/>
               </w:rPr>
-              <w:t>Aceptar</w:t>
-            </w:r>
-            <w:r>
-              <w:rPr>
-                <w:b/>
-                <w:bCs/>
-                <w:sz w:val="18"/>
-                <w:szCs w:val="16"/>
-              </w:rPr>
-              <w:t xml:space="preserve"> datos</w:t>
+              <w:t>Aceptar datos</w:t>
             </w:r>
             <w:r>
               <w:rPr>
@@ -4500,7 +4343,6 @@
           </w:tcPr>
           <w:p>
             <w:pPr>
-              <w:spacing w:after="0" w:line="240" w:lineRule="auto"/>
               <w:rPr>
                 <w:b/>
                 <w:bCs/>
@@ -4700,7 +4542,6 @@
           </w:tcPr>
           <w:p>
             <w:pPr>
-              <w:spacing w:after="0" w:line="240" w:lineRule="auto"/>
               <w:rPr>
                 <w:b/>
                 <w:bCs/>
@@ -4812,7 +4653,6 @@
           </w:tcPr>
           <w:p>
             <w:pPr>
-              <w:spacing w:after="0" w:line="240" w:lineRule="auto"/>
               <w:rPr>
                 <w:b/>
                 <w:bCs/>
@@ -4896,7 +4736,6 @@
           </w:tcPr>
           <w:p>
             <w:pPr>
-              <w:spacing w:after="0" w:line="240" w:lineRule="auto"/>
               <w:rPr>
                 <w:b/>
                 <w:bCs/>
@@ -5096,7 +4935,6 @@
           </w:tcPr>
           <w:p>
             <w:pPr>
-              <w:spacing w:after="0" w:line="240" w:lineRule="auto"/>
               <w:rPr>
                 <w:b/>
                 <w:bCs/>
@@ -5224,7 +5062,6 @@
           </w:tcPr>
           <w:p>
             <w:pPr>
-              <w:spacing w:after="0" w:line="240" w:lineRule="auto"/>
               <w:rPr>
                 <w:b/>
                 <w:bCs/>
@@ -5315,7 +5152,6 @@
           </w:tcPr>
           <w:p>
             <w:pPr>
-              <w:spacing w:after="0" w:line="240" w:lineRule="auto"/>
               <w:rPr>
                 <w:b/>
                 <w:bCs/>
@@ -5514,7 +5350,6 @@
           </w:tcPr>
           <w:p>
             <w:pPr>
-              <w:spacing w:after="0" w:line="240" w:lineRule="auto"/>
               <w:rPr>
                 <w:b/>
                 <w:bCs/>
@@ -5642,7 +5477,6 @@
           </w:tcPr>
           <w:p>
             <w:pPr>
-              <w:spacing w:after="0" w:line="240" w:lineRule="auto"/>
               <w:rPr>
                 <w:b/>
                 <w:bCs/>
@@ -5836,14 +5670,7 @@
                 <w:sz w:val="18"/>
                 <w:szCs w:val="16"/>
               </w:rPr>
-              <w:t>RNF0</w:t>
-            </w:r>
-            <w:r>
-              <w:rPr>
-                <w:sz w:val="18"/>
-                <w:szCs w:val="16"/>
-              </w:rPr>
-              <w:t>2</w:t>
+              <w:t>RNF02</w:t>
             </w:r>
           </w:p>
         </w:tc>
@@ -5855,7 +5682,6 @@
           </w:tcPr>
           <w:p>
             <w:pPr>
-              <w:spacing w:after="0" w:line="240" w:lineRule="auto"/>
               <w:rPr>
                 <w:b/>
                 <w:bCs/>
@@ -5909,14 +5735,7 @@
                 <w:sz w:val="18"/>
                 <w:szCs w:val="16"/>
               </w:rPr>
-              <w:t xml:space="preserve">Ayuda en el uso del </w:t>
-            </w:r>
-            <w:r>
-              <w:rPr>
-                <w:sz w:val="18"/>
-                <w:szCs w:val="16"/>
-              </w:rPr>
-              <w:t>sistema</w:t>
+              <w:t>Ayuda en el uso del sistema</w:t>
             </w:r>
           </w:p>
         </w:tc>
@@ -5962,21 +5781,7 @@
                 <w:sz w:val="18"/>
                 <w:szCs w:val="16"/>
               </w:rPr>
-              <w:t>La interfaz del usuario deberá de presentar un sistema de ayuda paraque los mismos usuarios del sistema se les faciliten el trabajo en cuanto</w:t>
-            </w:r>
-            <w:r>
-              <w:rPr>
-                <w:sz w:val="18"/>
-                <w:szCs w:val="16"/>
-              </w:rPr>
-              <w:t xml:space="preserve"> </w:t>
-            </w:r>
-            <w:r>
-              <w:rPr>
-                <w:sz w:val="18"/>
-                <w:szCs w:val="16"/>
-              </w:rPr>
-              <w:t>al manejo del sistema.</w:t>
+              <w:t>La interfaz del usuario deberá de presentar un sistema de ayuda paraque los mismos usuarios del sistema se les faciliten el trabajo en cuanto al manejo del sistema.</w:t>
             </w:r>
           </w:p>
         </w:tc>
@@ -5988,7 +5793,6 @@
           </w:tcPr>
           <w:p>
             <w:pPr>
-              <w:spacing w:after="0" w:line="240" w:lineRule="auto"/>
               <w:rPr>
                 <w:b/>
                 <w:bCs/>
@@ -6042,35 +5846,7 @@
                 <w:sz w:val="18"/>
                 <w:szCs w:val="16"/>
               </w:rPr>
-              <w:t>La interfaz debe estar complementada con un buen sistema de ayuda (la</w:t>
-            </w:r>
-            <w:r>
-              <w:rPr>
-                <w:sz w:val="18"/>
-                <w:szCs w:val="16"/>
-              </w:rPr>
-              <w:t xml:space="preserve"> </w:t>
-            </w:r>
-            <w:r>
-              <w:rPr>
-                <w:sz w:val="18"/>
-                <w:szCs w:val="16"/>
-              </w:rPr>
-              <w:t>administración puede recaer en personal con poca experiencia en el uso</w:t>
-            </w:r>
-            <w:r>
-              <w:rPr>
-                <w:sz w:val="18"/>
-                <w:szCs w:val="16"/>
-              </w:rPr>
-              <w:t xml:space="preserve"> </w:t>
-            </w:r>
-            <w:r>
-              <w:rPr>
-                <w:sz w:val="18"/>
-                <w:szCs w:val="16"/>
-              </w:rPr>
-              <w:t>de aplicaciones informáticas).</w:t>
+              <w:t>La interfaz debe estar complementada con un buen sistema de ayuda (la administración puede recaer en personal con poca experiencia en el uso de aplicaciones informáticas).</w:t>
             </w:r>
           </w:p>
         </w:tc>
@@ -6178,14 +5954,7 @@
                 <w:sz w:val="18"/>
                 <w:szCs w:val="16"/>
               </w:rPr>
-              <w:t>RNF0</w:t>
-            </w:r>
-            <w:r>
-              <w:rPr>
-                <w:sz w:val="18"/>
-                <w:szCs w:val="16"/>
-              </w:rPr>
-              <w:t>3</w:t>
+              <w:t>RNF03</w:t>
             </w:r>
           </w:p>
         </w:tc>
@@ -6197,7 +5966,6 @@
           </w:tcPr>
           <w:p>
             <w:pPr>
-              <w:spacing w:after="0" w:line="240" w:lineRule="auto"/>
               <w:rPr>
                 <w:b/>
                 <w:bCs/>
@@ -6297,21 +6065,7 @@
                 <w:sz w:val="18"/>
                 <w:szCs w:val="16"/>
               </w:rPr>
-              <w:t>El   sistema   deberá   de   tener   un   manual   de   instalación   y   manual   de</w:t>
-            </w:r>
-            <w:r>
-              <w:rPr>
-                <w:sz w:val="18"/>
-                <w:szCs w:val="16"/>
-              </w:rPr>
-              <w:t xml:space="preserve"> </w:t>
-            </w:r>
-            <w:r>
-              <w:rPr>
-                <w:sz w:val="18"/>
-                <w:szCs w:val="16"/>
-              </w:rPr>
-              <w:t xml:space="preserve">usuario </w:t>
+              <w:t xml:space="preserve">El   sistema   deberá   de   tener   un   manual   de   instalación   y   manual   de usuario </w:t>
             </w:r>
             <w:proofErr w:type="gramStart"/>
             <w:r>
@@ -6327,21 +6081,7 @@
                 <w:sz w:val="18"/>
                 <w:szCs w:val="16"/>
               </w:rPr>
-              <w:t xml:space="preserve"> los  mantenimientos que  serán  realizados por  el</w:t>
-            </w:r>
-            <w:r>
-              <w:rPr>
-                <w:sz w:val="18"/>
-                <w:szCs w:val="16"/>
-              </w:rPr>
-              <w:t xml:space="preserve"> </w:t>
-            </w:r>
-            <w:r>
-              <w:rPr>
-                <w:sz w:val="18"/>
-                <w:szCs w:val="16"/>
-              </w:rPr>
-              <w:t>administrador.</w:t>
+              <w:t xml:space="preserve"> los  mantenimientos que  serán  realizados por  el administrador.</w:t>
             </w:r>
           </w:p>
         </w:tc>
@@ -6353,7 +6093,6 @@
           </w:tcPr>
           <w:p>
             <w:pPr>
-              <w:spacing w:after="0" w:line="240" w:lineRule="auto"/>
               <w:rPr>
                 <w:b/>
                 <w:bCs/>
@@ -6407,35 +6146,7 @@
                 <w:sz w:val="18"/>
                 <w:szCs w:val="16"/>
               </w:rPr>
-              <w:t xml:space="preserve">El sistema debe disponer de una documentación fácilmente </w:t>
-            </w:r>
-            <w:r>
-              <w:rPr>
-                <w:sz w:val="18"/>
-                <w:szCs w:val="16"/>
-              </w:rPr>
-              <w:t>actualizable que</w:t>
-            </w:r>
-            <w:r>
-              <w:rPr>
-                <w:sz w:val="18"/>
-                <w:szCs w:val="16"/>
-              </w:rPr>
-              <w:t xml:space="preserve">   permita   realizar   operaciones   de   mantenimiento   con   el   menor</w:t>
-            </w:r>
-            <w:r>
-              <w:rPr>
-                <w:sz w:val="18"/>
-                <w:szCs w:val="16"/>
-              </w:rPr>
-              <w:t xml:space="preserve"> </w:t>
-            </w:r>
-            <w:r>
-              <w:rPr>
-                <w:sz w:val="18"/>
-                <w:szCs w:val="16"/>
-              </w:rPr>
-              <w:t>esfuerzo posible.</w:t>
+              <w:t>El sistema debe disponer de una documentación fácilmente actualizable que   permita   realizar   operaciones   de   mantenimiento   con   el   menor esfuerzo posible.</w:t>
             </w:r>
           </w:p>
         </w:tc>
@@ -6543,14 +6254,7 @@
                 <w:sz w:val="18"/>
                 <w:szCs w:val="16"/>
               </w:rPr>
-              <w:t>RNF0</w:t>
-            </w:r>
-            <w:r>
-              <w:rPr>
-                <w:sz w:val="18"/>
-                <w:szCs w:val="16"/>
-              </w:rPr>
-              <w:t>4</w:t>
+              <w:t>RNF04</w:t>
             </w:r>
           </w:p>
         </w:tc>
@@ -6562,7 +6266,6 @@
           </w:tcPr>
           <w:p>
             <w:pPr>
-              <w:spacing w:after="0" w:line="240" w:lineRule="auto"/>
               <w:rPr>
                 <w:b/>
                 <w:bCs/>
@@ -6662,35 +6365,7 @@
                 <w:sz w:val="18"/>
                 <w:szCs w:val="16"/>
               </w:rPr>
-              <w:t xml:space="preserve">Garantizara al usuario el acceso de información </w:t>
-            </w:r>
-            <w:r>
-              <w:rPr>
-                <w:sz w:val="18"/>
-                <w:szCs w:val="16"/>
-              </w:rPr>
-              <w:t>de acuerdo con el</w:t>
-            </w:r>
-            <w:r>
-              <w:rPr>
-                <w:sz w:val="18"/>
-                <w:szCs w:val="16"/>
-              </w:rPr>
-              <w:t xml:space="preserve"> nivel que</w:t>
-            </w:r>
-            <w:r>
-              <w:rPr>
-                <w:sz w:val="18"/>
-                <w:szCs w:val="16"/>
-              </w:rPr>
-              <w:t xml:space="preserve"> </w:t>
-            </w:r>
-            <w:r>
-              <w:rPr>
-                <w:sz w:val="18"/>
-                <w:szCs w:val="16"/>
-              </w:rPr>
-              <w:t>posee.</w:t>
+              <w:t>Garantizara al usuario el acceso de información de acuerdo con el nivel que posee.</w:t>
             </w:r>
           </w:p>
         </w:tc>
@@ -6702,7 +6377,6 @@
           </w:tcPr>
           <w:p>
             <w:pPr>
-              <w:spacing w:after="0" w:line="240" w:lineRule="auto"/>
               <w:rPr>
                 <w:b/>
                 <w:bCs/>
@@ -6912,14 +6586,7 @@
                 <w:sz w:val="18"/>
                 <w:szCs w:val="16"/>
               </w:rPr>
-              <w:t>RNF0</w:t>
-            </w:r>
-            <w:r>
-              <w:rPr>
-                <w:sz w:val="18"/>
-                <w:szCs w:val="16"/>
-              </w:rPr>
-              <w:t>5</w:t>
+              <w:t>RNF05</w:t>
             </w:r>
           </w:p>
         </w:tc>
@@ -6931,7 +6598,6 @@
           </w:tcPr>
           <w:p>
             <w:pPr>
-              <w:spacing w:after="0" w:line="240" w:lineRule="auto"/>
               <w:rPr>
                 <w:b/>
                 <w:bCs/>
@@ -7043,7 +6709,6 @@
           </w:tcPr>
           <w:p>
             <w:pPr>
-              <w:spacing w:after="0" w:line="240" w:lineRule="auto"/>
               <w:rPr>
                 <w:b/>
                 <w:bCs/>

</xml_diff>